<commit_message>
Added the use of Merge feature.
</commit_message>
<xml_diff>
--- a/Documentation/Config_Management_Bug_Reporting.docx
+++ b/Documentation/Config_Management_Bug_Reporting.docx
@@ -17,7 +17,17 @@
           <w:sz w:val="40"/>
           <w:szCs w:val="32"/>
         </w:rPr>
-        <w:t>Configuration Management &amp; Bug Reporting</w:t>
+        <w:t xml:space="preserve">Configuration Management &amp; Bug </w:t>
+      </w:r>
+      <w:bookmarkStart w:id="0" w:name="_GoBack"/>
+      <w:bookmarkEnd w:id="0"/>
+      <w:r>
+        <w:rPr>
+          <w:rFonts w:ascii="Courier New" w:hAnsi="Courier New"/>
+          <w:sz w:val="40"/>
+          <w:szCs w:val="32"/>
+        </w:rPr>
+        <w:t>Reporting</w:t>
       </w:r>
     </w:p>
     <w:p>
@@ -91,27 +101,7 @@
           <w:sz w:val="24"/>
         </w:rPr>
         <w:tab/>
-      </w:r>
-      <w:r>
-        <w:rPr>
-          <w:rFonts w:ascii="Courier New" w:hAnsi="Courier New"/>
-          <w:sz w:val="24"/>
-        </w:rPr>
-        <w:t xml:space="preserve">Version control system with git will allow us to record changes of the file or set of files over time so that we can recall specific versions later, It allows us to revert files back to a previous state, revert the entire project back to a previous state, </w:t>
-      </w:r>
-      <w:r>
-        <w:rPr>
-          <w:rFonts w:ascii="Courier New" w:hAnsi="Courier New"/>
-          <w:sz w:val="24"/>
-        </w:rPr>
-        <w:t>compare changes over time, see who last modified something that might be causing a problem, who introduced an issue and when, and more. Using a VCS also generally means that if we lose files, we can easily recover. In addition, we get all this for very lit</w:t>
-      </w:r>
-      <w:r>
-        <w:rPr>
-          <w:rFonts w:ascii="Courier New" w:hAnsi="Courier New"/>
-          <w:sz w:val="24"/>
-        </w:rPr>
-        <w:t xml:space="preserve">tle overhead. It also allows to view the file structure of repository with commit message, making it easier to browse through the files. </w:t>
+        <w:t xml:space="preserve">Version control system with git will allow us to record changes of the file or set of files over time so that we can recall specific versions later, It allows us to revert files back to a previous state, revert the entire project back to a previous state, compare changes over time, see who last modified something that might be causing a problem, who introduced an issue and when, and more. Using a VCS also generally means that if we lose files, we can easily recover. In addition, we get all this for very little overhead. It also allows to view the file structure of repository with commit message, making it easier to browse through the files. </w:t>
       </w:r>
     </w:p>
     <w:p>
@@ -127,14 +117,7 @@
           <w:sz w:val="24"/>
         </w:rPr>
         <w:tab/>
-        <w:t xml:space="preserve">As communication on different topics, project related, if essential, we will be able to make use of the Wiki feature </w:t>
-      </w:r>
-      <w:r>
-        <w:rPr>
-          <w:rFonts w:ascii="Courier New" w:hAnsi="Courier New"/>
-          <w:sz w:val="24"/>
-        </w:rPr>
-        <w:t xml:space="preserve">of the </w:t>
+        <w:t xml:space="preserve">As communication on different topics, project related, if essential, we will be able to make use of the Wiki feature of the </w:t>
       </w:r>
       <w:proofErr w:type="spellStart"/>
       <w:r>
@@ -150,14 +133,7 @@
           <w:rFonts w:ascii="Courier New" w:hAnsi="Courier New"/>
           <w:sz w:val="24"/>
         </w:rPr>
-        <w:t>. This will allow us to create pages on multiple topics and give each other feedback on the work done step by step. The pages are linked with one 30/01/2016another and they are even linked with the commit messages and the issue tracking system</w:t>
-      </w:r>
-      <w:r>
-        <w:rPr>
-          <w:rFonts w:ascii="Courier New" w:hAnsi="Courier New"/>
-          <w:sz w:val="24"/>
-        </w:rPr>
-        <w:t>, helping us discuss problems and finding solutions easier.</w:t>
+        <w:t>. This will allow us to create pages on multiple topics and give each other feedback on the work done step by step. The pages are linked with one 30/01/2016another and they are even linked with the commit messages and the issue tracking system, helping us discuss problems and finding solutions easier.</w:t>
       </w:r>
     </w:p>
     <w:p>
@@ -189,21 +165,7 @@
           <w:rFonts w:ascii="Courier New" w:hAnsi="Courier New"/>
           <w:sz w:val="24"/>
         </w:rPr>
-        <w:t xml:space="preserve"> has a Bug Tracking System that will allow us to create a report about the bug and send it</w:t>
-      </w:r>
-      <w:r>
-        <w:rPr>
-          <w:rFonts w:ascii="Courier New" w:hAnsi="Courier New"/>
-          <w:sz w:val="24"/>
-        </w:rPr>
-        <w:t xml:space="preserve"> to the developer alongside with a tag that will keep the user informed about the progress of the report, as well as keeping other users informed about the problem being raised again. The bug reports are stored on the server classified with a status and se</w:t>
-      </w:r>
-      <w:r>
-        <w:rPr>
-          <w:rFonts w:ascii="Courier New" w:hAnsi="Courier New"/>
-          <w:sz w:val="24"/>
-        </w:rPr>
-        <w:t>verity.</w:t>
+        <w:t xml:space="preserve"> has a Bug Tracking System that will allow us to create a report about the bug and send it to the developer alongside with a tag that will keep the user informed about the progress of the report, as well as keeping other users informed about the problem being raised again. The bug reports are stored on the server classified with a status and severity.</w:t>
       </w:r>
     </w:p>
     <w:p>
@@ -219,14 +181,7 @@
           <w:sz w:val="24"/>
         </w:rPr>
         <w:tab/>
-        <w:t>Whenever there will be an issue within the project, we will be making use of the Issue Tracking System.  Whether the issue is a bug report, a task, a feature request or support problem, any user can create an issue and assign it to a user, reassig</w:t>
-      </w:r>
-      <w:r>
-        <w:rPr>
-          <w:rFonts w:ascii="Courier New" w:hAnsi="Courier New"/>
-          <w:sz w:val="24"/>
-        </w:rPr>
-        <w:t>n it if needed and anybody can add comments to it, thus helping us organise our work more efficiently.</w:t>
+        <w:t>Whenever there will be an issue within the project, we will be making use of the Issue Tracking System.  Whether the issue is a bug report, a task, a feature request or support problem, any user can create an issue and assign it to a user, reassign it if needed and anybody can add comments to it, thus helping us organise our work more efficiently.</w:t>
       </w:r>
     </w:p>
     <w:p>
@@ -374,8 +329,6 @@
         </w:rPr>
         <w:t xml:space="preserve"> and also closing the ones we finished in the previous stage. </w:t>
       </w:r>
-      <w:bookmarkStart w:id="0" w:name="_GoBack"/>
-      <w:bookmarkEnd w:id="0"/>
     </w:p>
     <w:p>
       <w:pPr>
@@ -519,7 +472,15 @@
         <w:szCs w:val="24"/>
       </w:rPr>
       <w:tab/>
-      <w:t>30/01/2016</w:t>
+      <w:t>14/02</w:t>
+    </w:r>
+    <w:r>
+      <w:rPr>
+        <w:rFonts w:ascii="Courier New" w:hAnsi="Courier New"/>
+        <w:sz w:val="24"/>
+        <w:szCs w:val="24"/>
+      </w:rPr>
+      <w:t>/2016</w:t>
     </w:r>
   </w:p>
 </w:hdr>
@@ -1316,7 +1277,7 @@
 </file>
 
 <file path=customXml/itemProps1.xml><?xml version="1.0" encoding="utf-8"?>
-<ds:datastoreItem xmlns:ds="http://schemas.openxmlformats.org/officeDocument/2006/customXml" ds:itemID="{9856801E-8D11-434B-9CD2-44E8AF800A2E}">
+<ds:datastoreItem xmlns:ds="http://schemas.openxmlformats.org/officeDocument/2006/customXml" ds:itemID="{0080E34A-77BE-4827-B360-D6486A71332E}">
   <ds:schemaRefs>
     <ds:schemaRef ds:uri="http://schemas.openxmlformats.org/officeDocument/2006/bibliography"/>
   </ds:schemaRefs>

</xml_diff>